<commit_message>
Testing and search improvements
</commit_message>
<xml_diff>
--- a/Documents/Testing Process.docx
+++ b/Documents/Testing Process.docx
@@ -75,10 +75,16 @@
         <w:t xml:space="preserve">Will </w:t>
       </w:r>
       <w:r>
-        <w:t>test the database by adding and removing items from the database and making sure the ones added can all be retrieved and the ones removed are no longer actually in the database. Then, the selling functionality will be tested by testing over 30 books, some of which will have the same name and others which will have different names, conditions and prices to make sure the selling functionality works correctly and the appropriate messages appear when something wrong has occurred. The same thing will be done with the buying functionality. Over 30 books will be searched for and some will be bought to make sure the bought items trigger emails to be sent out and the application to correctly handle the books being bought and not appearing as results any longer.</w:t>
+        <w:t xml:space="preserve">test the database by adding and removing items from the database and making sure the ones added can all be retrieved and the ones removed are </w:t>
+      </w:r>
+      <w:r>
+        <w:t>displayed properly in the database</w:t>
       </w:r>
       <w:bookmarkStart w:id="0" w:name="_GoBack"/>
       <w:bookmarkEnd w:id="0"/>
+      <w:r>
+        <w:t>. Then, the selling functionality will be tested by testing over 30 books, some of which will have the same name and others which will have different names, conditions and prices to make sure the selling functionality works correctly and the appropriate messages appear when something wrong has occurred. The same thing will be done with the buying functionality. Over 30 books will be searched for and some will be bought to make sure the bought items trigger emails to be sent out and the application to correctly handle the books being bought and not appearing as results any longer.</w:t>
+      </w:r>
     </w:p>
     <w:sectPr>
       <w:pgSz w:w="12240" w:h="15840"/>

</xml_diff>